<commit_message>
Make changes to the DOCX file for diff
</commit_message>
<xml_diff>
--- a/Title.docx
+++ b/Title.docx
@@ -15,6 +15,12 @@
         </w:rPr>
         <w:t>Title</w:t>
       </w:r>
+      <w:r>
+        <w:rPr>
+          <w:lang w:val="en-US"/>
+        </w:rPr>
+        <w:t xml:space="preserve"> 2</w:t>
+      </w:r>
     </w:p>
     <w:p>
       <w:pPr>
@@ -29,6 +35,12 @@
         </w:rPr>
         <w:t>Header 1</w:t>
       </w:r>
+      <w:r>
+        <w:rPr>
+          <w:lang w:val="en-US"/>
+        </w:rPr>
+        <w:t>-2</w:t>
+      </w:r>
     </w:p>
     <w:p>
       <w:pPr>
@@ -54,7 +66,7 @@
         <w:rPr>
           <w:lang w:val="en-US"/>
         </w:rPr>
-        <w:t>Header 2</w:t>
+        <w:t>Header 2-2</w:t>
       </w:r>
     </w:p>
     <w:p>
@@ -83,6 +95,12 @@
         </w:rPr>
         <w:t>Header 3</w:t>
       </w:r>
+      <w:r>
+        <w:rPr>
+          <w:lang w:val="en-US"/>
+        </w:rPr>
+        <w:t>-2</w:t>
+      </w:r>
     </w:p>
     <w:p>
       <w:pPr>
@@ -114,7 +132,19 @@
         <w:rPr>
           <w:lang w:val="en-US"/>
         </w:rPr>
-        <w:t>The end.</w:t>
+        <w:t>The end</w:t>
+      </w:r>
+      <w:r>
+        <w:rPr>
+          <w:lang w:val="en-US"/>
+        </w:rPr>
+        <w:t xml:space="preserve"> 2</w:t>
+      </w:r>
+      <w:r>
+        <w:rPr>
+          <w:lang w:val="en-US"/>
+        </w:rPr>
+        <w:t>.</w:t>
       </w:r>
     </w:p>
     <w:p>

</xml_diff>

<commit_message>
Do one last test
</commit_message>
<xml_diff>
--- a/Title.docx
+++ b/Title.docx
@@ -114,29 +114,44 @@
         <w:rPr>
           <w:lang w:val="en-US"/>
         </w:rPr>
-        <w:t>Hey</w:t>
+        <w:t>One last test</w:t>
       </w:r>
+      <w:proofErr w:type="gramStart"/>
       <w:r>
         <w:rPr>
           <w:lang w:val="en-US"/>
         </w:rPr>
-        <w:t xml:space="preserve"> you</w:t>
+        <w:t xml:space="preserve">! </w:t>
       </w:r>
+      <w:proofErr w:type="gramEnd"/>
+      <w:r>
+        <w:rPr>
+          <mc:AlternateContent>
+            <mc:Choice Requires="w16se"/>
+            <mc:Fallback>
+              <w:rFonts w:ascii="Segoe UI Emoji" w:eastAsia="Segoe UI Emoji" w:hAnsi="Segoe UI Emoji" w:cs="Segoe UI Emoji"/>
+            </mc:Fallback>
+          </mc:AlternateContent>
+          <w:lang w:val="en-US"/>
+        </w:rPr>
+        <mc:AlternateContent>
+          <mc:Choice Requires="w16se">
+            <w16se:symEx w16se:font="Segoe UI Emoji" w16se:char="1F60A"/>
+          </mc:Choice>
+          <mc:Fallback>
+            <w:t>😊</w:t>
+          </mc:Fallback>
+        </mc:AlternateContent>
+      </w:r>
+    </w:p>
+    <w:p>
+      <w:pPr>
+        <w:rPr>
+          <w:lang w:val="en-US"/>
+        </w:rPr>
+      </w:pPr>
       <w:bookmarkStart w:id="0" w:name="_GoBack"/>
       <w:bookmarkEnd w:id="0"/>
-      <w:r>
-        <w:rPr>
-          <w:lang w:val="en-US"/>
-        </w:rPr>
-        <w:t>.</w:t>
-      </w:r>
-    </w:p>
-    <w:p>
-      <w:pPr>
-        <w:rPr>
-          <w:lang w:val="en-US"/>
-        </w:rPr>
-      </w:pPr>
     </w:p>
     <w:p>
       <w:pPr>

</xml_diff>

<commit_message>
Do a real last change for a test
</commit_message>
<xml_diff>
--- a/Title.docx
+++ b/Title.docx
@@ -114,16 +114,8 @@
         <w:rPr>
           <w:lang w:val="en-US"/>
         </w:rPr>
-        <w:t>One last test</w:t>
+        <w:t xml:space="preserve">One last test! </w:t>
       </w:r>
-      <w:proofErr w:type="gramStart"/>
-      <w:r>
-        <w:rPr>
-          <w:lang w:val="en-US"/>
-        </w:rPr>
-        <w:t xml:space="preserve">! </w:t>
-      </w:r>
-      <w:proofErr w:type="gramEnd"/>
       <w:r>
         <w:rPr>
           <mc:AlternateContent>
@@ -143,15 +135,21 @@
           </mc:Fallback>
         </mc:AlternateContent>
       </w:r>
-    </w:p>
-    <w:p>
-      <w:pPr>
-        <w:rPr>
-          <w:lang w:val="en-US"/>
-        </w:rPr>
-      </w:pPr>
+      <w:r>
+        <w:rPr>
+          <w:lang w:val="en-US"/>
+        </w:rPr>
+        <w:t xml:space="preserve"> This time for real!</w:t>
+      </w:r>
       <w:bookmarkStart w:id="0" w:name="_GoBack"/>
       <w:bookmarkEnd w:id="0"/>
+    </w:p>
+    <w:p>
+      <w:pPr>
+        <w:rPr>
+          <w:lang w:val="en-US"/>
+        </w:rPr>
+      </w:pPr>
     </w:p>
     <w:p>
       <w:pPr>

</xml_diff>

<commit_message>
Do one more change for the shits and giggles
</commit_message>
<xml_diff>
--- a/Title.docx
+++ b/Title.docx
@@ -140,6 +140,12 @@
           <w:lang w:val="en-US"/>
         </w:rPr>
         <w:t xml:space="preserve"> This time for real!</w:t>
+      </w:r>
+      <w:r>
+        <w:rPr>
+          <w:lang w:val="en-US"/>
+        </w:rPr>
+        <w:t xml:space="preserve"> …or is it?</w:t>
       </w:r>
       <w:bookmarkStart w:id="0" w:name="_GoBack"/>
       <w:bookmarkEnd w:id="0"/>

</xml_diff>